<commit_message>
update after almost losing code
Github crash. latest update
</commit_message>
<xml_diff>
--- a/CellLineTEMP/3-95-NALM-6.docx
+++ b/CellLineTEMP/3-95-NALM-6.docx
@@ -1,6 +1,6 @@
 
 <file path=word/document.xml><?xml version="1.0" encoding="utf-8"?>
-<w:document xmlns:wpc="http://schemas.microsoft.com/office/word/2010/wordprocessingCanvas" xmlns:cx="http://schemas.microsoft.com/office/drawing/2014/chartex" xmlns:cx1="http://schemas.microsoft.com/office/drawing/2015/9/8/chartex" xmlns:cx2="http://schemas.microsoft.com/office/drawing/2015/10/21/chartex" xmlns:cx3="http://schemas.microsoft.com/office/drawing/2016/5/9/chartex" xmlns:cx4="http://schemas.microsoft.com/office/drawing/2016/5/10/chartex" xmlns:cx5="http://schemas.microsoft.com/office/drawing/2016/5/11/chartex" xmlns:cx6="http://schemas.microsoft.com/office/drawing/2016/5/12/chartex" xmlns:cx7="http://schemas.microsoft.com/office/drawing/2016/5/13/chartex" xmlns:cx8="http://schemas.microsoft.com/office/drawing/2016/5/14/chartex" xmlns:mc="http://schemas.openxmlformats.org/markup-compatibility/2006" xmlns:aink="http://schemas.microsoft.com/office/drawing/2016/ink" xmlns:am3d="http://schemas.microsoft.com/office/drawing/2017/model3d" xmlns:o="urn:schemas-microsoft-com:office:office" xmlns:oel="http://schemas.microsoft.com/office/2019/extlst" xmlns:r="http://schemas.openxmlformats.org/officeDocument/2006/relationships" xmlns:m="http://schemas.openxmlformats.org/officeDocument/2006/math" xmlns:v="urn:schemas-microsoft-com:vml" xmlns:wp14="http://schemas.microsoft.com/office/word/2010/wordprocessingDrawing" xmlns:wp="http://schemas.openxmlformats.org/drawingml/2006/wordprocessingDrawing" xmlns:w10="urn:schemas-microsoft-com:office:word" xmlns:w="http://schemas.openxmlformats.org/wordprocessingml/2006/main" xmlns:w14="http://schemas.microsoft.com/office/word/2010/wordml" xmlns:w15="http://schemas.microsoft.com/office/word/2012/wordml" xmlns:w16cex="http://schemas.microsoft.com/office/word/2018/wordml/cex" xmlns:w16cid="http://schemas.microsoft.com/office/word/2016/wordml/cid" xmlns:w16="http://schemas.microsoft.com/office/word/2018/wordml" xmlns:w16du="http://schemas.microsoft.com/office/word/2023/wordml/word16du" xmlns:w16sdtdh="http://schemas.microsoft.com/office/word/2020/wordml/sdtdatahash" xmlns:w16se="http://schemas.microsoft.com/office/word/2015/wordml/symex" xmlns:wpg="http://schemas.microsoft.com/office/word/2010/wordprocessingGroup" xmlns:wpi="http://schemas.microsoft.com/office/word/2010/wordprocessingInk" xmlns:wne="http://schemas.microsoft.com/office/word/2006/wordml" xmlns:wps="http://schemas.microsoft.com/office/word/2010/wordprocessingShape" mc:Ignorable="w14 w15 w16se w16cid w16 w16cex w16sdtdh wp14">
+<w:document xmlns:wpc="http://schemas.microsoft.com/office/word/2010/wordprocessingCanvas" xmlns:cx="http://schemas.microsoft.com/office/drawing/2014/chartex" xmlns:cx1="http://schemas.microsoft.com/office/drawing/2015/9/8/chartex" xmlns:cx2="http://schemas.microsoft.com/office/drawing/2015/10/21/chartex" xmlns:cx3="http://schemas.microsoft.com/office/drawing/2016/5/9/chartex" xmlns:cx4="http://schemas.microsoft.com/office/drawing/2016/5/10/chartex" xmlns:cx5="http://schemas.microsoft.com/office/drawing/2016/5/11/chartex" xmlns:cx6="http://schemas.microsoft.com/office/drawing/2016/5/12/chartex" xmlns:cx7="http://schemas.microsoft.com/office/drawing/2016/5/13/chartex" xmlns:cx8="http://schemas.microsoft.com/office/drawing/2016/5/14/chartex" xmlns:mc="http://schemas.openxmlformats.org/markup-compatibility/2006" xmlns:aink="http://schemas.microsoft.com/office/drawing/2016/ink" xmlns:am3d="http://schemas.microsoft.com/office/drawing/2017/model3d" xmlns:o="urn:schemas-microsoft-com:office:office" xmlns:oel="http://schemas.microsoft.com/office/2019/extlst" xmlns:r="http://schemas.openxmlformats.org/officeDocument/2006/relationships" xmlns:m="http://schemas.openxmlformats.org/officeDocument/2006/math" xmlns:v="urn:schemas-microsoft-com:vml" xmlns:wp14="http://schemas.microsoft.com/office/word/2010/wordprocessingDrawing" xmlns:wp="http://schemas.openxmlformats.org/drawingml/2006/wordprocessingDrawing" xmlns:w10="urn:schemas-microsoft-com:office:word" xmlns:w="http://schemas.openxmlformats.org/wordprocessingml/2006/main" xmlns:w14="http://schemas.microsoft.com/office/word/2010/wordml" xmlns:w15="http://schemas.microsoft.com/office/word/2012/wordml" xmlns:w16cex="http://schemas.microsoft.com/office/word/2018/wordml/cex" xmlns:w16cid="http://schemas.microsoft.com/office/word/2016/wordml/cid" xmlns:w16="http://schemas.microsoft.com/office/word/2018/wordml" xmlns:w16sdtdh="http://schemas.microsoft.com/office/word/2020/wordml/sdtdatahash" xmlns:w16se="http://schemas.microsoft.com/office/word/2015/wordml/symex" xmlns:wpg="http://schemas.microsoft.com/office/word/2010/wordprocessingGroup" xmlns:wpi="http://schemas.microsoft.com/office/word/2010/wordprocessingInk" xmlns:wne="http://schemas.microsoft.com/office/word/2006/wordml" xmlns:wps="http://schemas.microsoft.com/office/word/2010/wordprocessingShape" mc:Ignorable="w14 w15 w16se w16cid w16 w16cex w16sdtdh wp14">
   <w:body>
     <w:tbl>
       <w:tblPr>
@@ -48,7 +48,7 @@
               </w:rPr>
             </w:pPr>
             <w:r>
-              <w:t>1</w:t>
+              <w:t>5</w:t>
             </w:r>
           </w:p>
         </w:tc>
@@ -178,15 +178,12 @@
             </w:pPr>
             <w:r>
               <w:rPr>
-                <w:spacing w:val="17"/>
-              </w:rPr>
-              <w:t> NALM-</w:t>
-            </w:r>
-            <w:r>
-              <w:rPr>
-                <w:spacing w:val="4"/>
-              </w:rPr>
-              <w:t>6</w:t>
+                <w:spacing w:val="72"/>
+              </w:rPr>
+              <w:t> JJN-</w:t>
+            </w:r>
+            <w:r>
+              <w:t>3</w:t>
             </w:r>
           </w:p>
         </w:tc>
@@ -241,7 +238,7 @@
               </w:rPr>
             </w:pPr>
             <w:r>
-              <w:t>82.35%</w:t>
+              <w:t>76.92%</w:t>
             </w:r>
           </w:p>
         </w:tc>
@@ -267,7 +264,8 @@
                 <w:rFonts w:ascii="Times New Roman" w:hAnsi="Times New Roman"/>
                 <w:b/>
                 <w:color w:val="FF0000"/>
-                <w:w w:val="97"/>
+                <w:spacing w:val="4"/>
+                <w:w w:val="94"/>
                 <w:sz w:val="20"/>
                 <w:szCs w:val="20"/>
               </w:rPr>
@@ -278,7 +276,8 @@
                 <w:rFonts w:ascii="Times New Roman" w:hAnsi="Times New Roman"/>
                 <w:b/>
                 <w:color w:val="000000"/>
-                <w:w w:val="97"/>
+                <w:spacing w:val="4"/>
+                <w:w w:val="94"/>
                 <w:sz w:val="20"/>
                 <w:szCs w:val="20"/>
               </w:rPr>
@@ -289,8 +288,8 @@
                 <w:rFonts w:ascii="Times New Roman" w:hAnsi="Times New Roman"/>
                 <w:b/>
                 <w:color w:val="000000"/>
-                <w:spacing w:val="8"/>
-                <w:w w:val="97"/>
+                <w:spacing w:val="5"/>
+                <w:w w:val="94"/>
                 <w:sz w:val="20"/>
                 <w:szCs w:val="20"/>
               </w:rPr>
@@ -314,17 +313,7 @@
               </w:rPr>
             </w:pPr>
             <w:r>
-              <w:rPr>
-                <w:w w:val="95"/>
-              </w:rPr>
-              <w:t> RCB193</w:t>
-            </w:r>
-            <w:r>
-              <w:rPr>
-                <w:spacing w:val="10"/>
-                <w:w w:val="95"/>
-              </w:rPr>
-              <w:t>3</w:t>
+              <w:t> ACC-541</w:t>
             </w:r>
           </w:p>
         </w:tc>
@@ -978,15 +967,6 @@
               <w:t>9</w:t>
             </w:r>
             <w:r>
-              <w:t>,</w:t>
-            </w:r>
-            <w:r>
-              <w:rPr>
-                <w:color w:val="FF0000"/>
-              </w:rPr>
-              <w:t>13</w:t>
-            </w:r>
-            <w:r>
               <w:t> </w:t>
             </w:r>
           </w:p>
@@ -1099,16 +1079,7 @@
               <w:t>8</w:t>
             </w:r>
             <w:r>
-              <w:t>,</w:t>
-            </w:r>
-            <w:r>
-              <w:rPr>
-                <w:color w:val="FF0000"/>
-              </w:rPr>
-              <w:t>11</w:t>
-            </w:r>
-            <w:r>
-              <w:t> </w:t>
+              <w:t>,9 </w:t>
             </w:r>
           </w:p>
         </w:tc>
@@ -1211,13 +1182,7 @@
               </w:rPr>
             </w:pPr>
             <w:r>
-              <w:rPr>
-                <w:color w:val="FF0000"/>
-              </w:rPr>
-              <w:t>10</w:t>
-            </w:r>
-            <w:r>
-              <w:t>,11 </w:t>
+              <w:t>11,12 </w:t>
             </w:r>
           </w:p>
         </w:tc>
@@ -1326,7 +1291,7 @@
               <w:t>15</w:t>
             </w:r>
             <w:r>
-              <w:t>,16 </w:t>
+              <w:t> </w:t>
             </w:r>
           </w:p>
         </w:tc>
@@ -1435,15 +1400,6 @@
               <w:rPr>
                 <w:color w:val="FF0000"/>
               </w:rPr>
-              <w:t>8</w:t>
-            </w:r>
-            <w:r>
-              <w:t>,</w:t>
-            </w:r>
-            <w:r>
-              <w:rPr>
-                <w:color w:val="FF0000"/>
-              </w:rPr>
               <w:t>9</w:t>
             </w:r>
             <w:r>
@@ -1559,15 +1515,6 @@
               <w:t>X</w:t>
             </w:r>
             <w:r>
-              <w:t>,</w:t>
-            </w:r>
-            <w:r>
-              <w:rPr>
-                <w:color w:val="FF0000"/>
-              </w:rPr>
-              <w:t>Y</w:t>
-            </w:r>
-            <w:r>
               <w:t> </w:t>
             </w:r>
           </w:p>
@@ -1795,7 +1742,13 @@
               </w:rPr>
             </w:pPr>
             <w:r>
-              <w:t>13 </w:t>
+              <w:rPr>
+                <w:color w:val="FF0000"/>
+              </w:rPr>
+              <w:t>12</w:t>
+            </w:r>
+            <w:r>
+              <w:t> </w:t>
             </w:r>
           </w:p>
         </w:tc>
@@ -1954,7 +1907,7 @@
               </w:rPr>
             </w:pPr>
             <w:r>
-              <w:t>1</w:t>
+              <w:t>5</w:t>
             </w:r>
           </w:p>
         </w:tc>
@@ -2144,7 +2097,6 @@
         </w:tc>
       </w:tr>
     </w:tbl>
-    <w:p/>
     <w:p>
       <w:pPr>
         <w:tabs>
@@ -2601,7 +2553,7 @@
 </file>
 
 <file path=word/glossary/document.xml><?xml version="1.0" encoding="utf-8"?>
-<w:glossaryDocument xmlns:wpc="http://schemas.microsoft.com/office/word/2010/wordprocessingCanvas" xmlns:cx="http://schemas.microsoft.com/office/drawing/2014/chartex" xmlns:cx1="http://schemas.microsoft.com/office/drawing/2015/9/8/chartex" xmlns:cx2="http://schemas.microsoft.com/office/drawing/2015/10/21/chartex" xmlns:cx3="http://schemas.microsoft.com/office/drawing/2016/5/9/chartex" xmlns:cx4="http://schemas.microsoft.com/office/drawing/2016/5/10/chartex" xmlns:cx5="http://schemas.microsoft.com/office/drawing/2016/5/11/chartex" xmlns:cx6="http://schemas.microsoft.com/office/drawing/2016/5/12/chartex" xmlns:cx7="http://schemas.microsoft.com/office/drawing/2016/5/13/chartex" xmlns:cx8="http://schemas.microsoft.com/office/drawing/2016/5/14/chartex" xmlns:mc="http://schemas.openxmlformats.org/markup-compatibility/2006" xmlns:aink="http://schemas.microsoft.com/office/drawing/2016/ink" xmlns:am3d="http://schemas.microsoft.com/office/drawing/2017/model3d" xmlns:o="urn:schemas-microsoft-com:office:office" xmlns:oel="http://schemas.microsoft.com/office/2019/extlst" xmlns:r="http://schemas.openxmlformats.org/officeDocument/2006/relationships" xmlns:m="http://schemas.openxmlformats.org/officeDocument/2006/math" xmlns:v="urn:schemas-microsoft-com:vml" xmlns:wp14="http://schemas.microsoft.com/office/word/2010/wordprocessingDrawing" xmlns:wp="http://schemas.openxmlformats.org/drawingml/2006/wordprocessingDrawing" xmlns:w10="urn:schemas-microsoft-com:office:word" xmlns:w="http://schemas.openxmlformats.org/wordprocessingml/2006/main" xmlns:w14="http://schemas.microsoft.com/office/word/2010/wordml" xmlns:w15="http://schemas.microsoft.com/office/word/2012/wordml" xmlns:w16cex="http://schemas.microsoft.com/office/word/2018/wordml/cex" xmlns:w16cid="http://schemas.microsoft.com/office/word/2016/wordml/cid" xmlns:w16="http://schemas.microsoft.com/office/word/2018/wordml" xmlns:w16du="http://schemas.microsoft.com/office/word/2023/wordml/word16du" xmlns:w16sdtdh="http://schemas.microsoft.com/office/word/2020/wordml/sdtdatahash" xmlns:w16se="http://schemas.microsoft.com/office/word/2015/wordml/symex" xmlns:wpg="http://schemas.microsoft.com/office/word/2010/wordprocessingGroup" xmlns:wpi="http://schemas.microsoft.com/office/word/2010/wordprocessingInk" xmlns:wne="http://schemas.microsoft.com/office/word/2006/wordml" xmlns:wps="http://schemas.microsoft.com/office/word/2010/wordprocessingShape" mc:Ignorable="w14 w15 w16se w16cid w16 w16cex w16sdtdh wp14">
+<w:glossaryDocument xmlns:wpc="http://schemas.microsoft.com/office/word/2010/wordprocessingCanvas" xmlns:cx="http://schemas.microsoft.com/office/drawing/2014/chartex" xmlns:cx1="http://schemas.microsoft.com/office/drawing/2015/9/8/chartex" xmlns:cx2="http://schemas.microsoft.com/office/drawing/2015/10/21/chartex" xmlns:cx3="http://schemas.microsoft.com/office/drawing/2016/5/9/chartex" xmlns:cx4="http://schemas.microsoft.com/office/drawing/2016/5/10/chartex" xmlns:cx5="http://schemas.microsoft.com/office/drawing/2016/5/11/chartex" xmlns:cx6="http://schemas.microsoft.com/office/drawing/2016/5/12/chartex" xmlns:cx7="http://schemas.microsoft.com/office/drawing/2016/5/13/chartex" xmlns:cx8="http://schemas.microsoft.com/office/drawing/2016/5/14/chartex" xmlns:mc="http://schemas.openxmlformats.org/markup-compatibility/2006" xmlns:aink="http://schemas.microsoft.com/office/drawing/2016/ink" xmlns:am3d="http://schemas.microsoft.com/office/drawing/2017/model3d" xmlns:o="urn:schemas-microsoft-com:office:office" xmlns:oel="http://schemas.microsoft.com/office/2019/extlst" xmlns:r="http://schemas.openxmlformats.org/officeDocument/2006/relationships" xmlns:m="http://schemas.openxmlformats.org/officeDocument/2006/math" xmlns:v="urn:schemas-microsoft-com:vml" xmlns:wp14="http://schemas.microsoft.com/office/word/2010/wordprocessingDrawing" xmlns:wp="http://schemas.openxmlformats.org/drawingml/2006/wordprocessingDrawing" xmlns:w10="urn:schemas-microsoft-com:office:word" xmlns:w="http://schemas.openxmlformats.org/wordprocessingml/2006/main" xmlns:w14="http://schemas.microsoft.com/office/word/2010/wordml" xmlns:w15="http://schemas.microsoft.com/office/word/2012/wordml" xmlns:w16cex="http://schemas.microsoft.com/office/word/2018/wordml/cex" xmlns:w16cid="http://schemas.microsoft.com/office/word/2016/wordml/cid" xmlns:w16="http://schemas.microsoft.com/office/word/2018/wordml" xmlns:w16sdtdh="http://schemas.microsoft.com/office/word/2020/wordml/sdtdatahash" xmlns:w16se="http://schemas.microsoft.com/office/word/2015/wordml/symex" xmlns:wpg="http://schemas.microsoft.com/office/word/2010/wordprocessingGroup" xmlns:wpi="http://schemas.microsoft.com/office/word/2010/wordprocessingInk" xmlns:wne="http://schemas.microsoft.com/office/word/2006/wordml" xmlns:wps="http://schemas.microsoft.com/office/word/2010/wordprocessingShape" mc:Ignorable="w14 w15 w16se w16cid w16 w16cex w16sdtdh wp14">
   <w:docParts>
     <w:docPart>
       <w:docPartPr>
@@ -2687,6 +2639,7 @@
   <w:rsids>
     <w:rsidRoot w:val="00B16161"/>
     <w:rsid w:val="00294B1D"/>
+    <w:rsid w:val="003A7D56"/>
     <w:rsid w:val="003C411C"/>
     <w:rsid w:val="003E690E"/>
     <w:rsid w:val="0055573B"/>

</xml_diff>